<commit_message>
Update of connect page and the welcome letter
</commit_message>
<xml_diff>
--- a/Policies/Welcome letter.docx
+++ b/Policies/Welcome letter.docx
@@ -6,111 +6,141 @@
       <w:pPr>
         <w:rPr>
           <w:rFonts w:ascii="Times New Roman" w:eastAsia="Times New Roman" w:hAnsi="Times New Roman" w:cs="Times New Roman"/>
-          <w:sz w:val="24"/>
-          <w:szCs w:val="24"/>
-          <w:lang w:eastAsia="en-GB"/>
-        </w:rPr>
-      </w:pPr>
-      <w:r>
-        <w:rPr>
-          <w:rFonts w:ascii="Times New Roman" w:eastAsia="Times New Roman" w:hAnsi="Times New Roman" w:cs="Times New Roman"/>
-          <w:sz w:val="24"/>
-          <w:szCs w:val="24"/>
-          <w:lang w:eastAsia="en-GB"/>
-        </w:rPr>
-        <w:t xml:space="preserve">Subject: Welcome to your new company </w:t>
-      </w:r>
-      <w:r>
-        <w:rPr>
-          <w:rFonts w:ascii="Times New Roman" w:eastAsia="Times New Roman" w:hAnsi="Times New Roman" w:cs="Times New Roman"/>
-          <w:sz w:val="24"/>
-          <w:szCs w:val="24"/>
-          <w:lang w:eastAsia="en-GB"/>
-        </w:rPr>
-        <w:t>UFIX LTD</w:t>
-      </w:r>
-    </w:p>
-    <w:p>
-      <w:pPr>
-        <w:rPr>
-          <w:rFonts w:ascii="Times New Roman" w:eastAsia="Times New Roman" w:hAnsi="Times New Roman" w:cs="Times New Roman"/>
-          <w:sz w:val="24"/>
-          <w:szCs w:val="24"/>
-          <w:lang w:eastAsia="en-GB"/>
-        </w:rPr>
-      </w:pPr>
-      <w:r>
-        <w:rPr>
-          <w:rFonts w:ascii="Times New Roman" w:eastAsia="Times New Roman" w:hAnsi="Times New Roman" w:cs="Times New Roman"/>
-          <w:sz w:val="24"/>
-          <w:szCs w:val="24"/>
-          <w:lang w:eastAsia="en-GB"/>
-        </w:rPr>
-        <w:t>Dear Mrs., Mr. X,</w:t>
-      </w:r>
-    </w:p>
-    <w:p>
-      <w:pPr>
-        <w:rPr>
-          <w:rFonts w:ascii="Times New Roman" w:eastAsia="Times New Roman" w:hAnsi="Times New Roman" w:cs="Times New Roman"/>
-          <w:sz w:val="24"/>
-          <w:szCs w:val="24"/>
-          <w:lang w:eastAsia="en-GB"/>
-        </w:rPr>
-      </w:pPr>
-      <w:r>
-        <w:rPr>
-          <w:rFonts w:ascii="Times New Roman" w:eastAsia="Times New Roman" w:hAnsi="Times New Roman" w:cs="Times New Roman"/>
-          <w:sz w:val="24"/>
-          <w:szCs w:val="24"/>
-          <w:lang w:eastAsia="en-GB"/>
-        </w:rPr>
-        <w:t>It is with great pleasure that my colleagues and I welcome you to the team at Company</w:t>
-      </w:r>
-      <w:r>
-        <w:rPr>
-          <w:rFonts w:ascii="Times New Roman" w:eastAsia="Times New Roman" w:hAnsi="Times New Roman" w:cs="Times New Roman"/>
-          <w:sz w:val="24"/>
-          <w:szCs w:val="24"/>
-          <w:lang w:eastAsia="en-GB"/>
-        </w:rPr>
-        <w:t xml:space="preserve"> UFIX LTD</w:t>
-      </w:r>
-      <w:r>
-        <w:rPr>
-          <w:rFonts w:ascii="Times New Roman" w:eastAsia="Times New Roman" w:hAnsi="Times New Roman" w:cs="Times New Roman"/>
-          <w:sz w:val="24"/>
-          <w:szCs w:val="24"/>
-          <w:lang w:eastAsia="en-GB"/>
-        </w:rPr>
-        <w:t>'s Department x</w:t>
-      </w:r>
+          <w:sz w:val="28"/>
+          <w:szCs w:val="28"/>
+          <w:lang w:eastAsia="en-GB"/>
+        </w:rPr>
+      </w:pPr>
       <w:bookmarkStart w:id="0" w:name="_GoBack"/>
       <w:bookmarkEnd w:id="0"/>
-      <w:r>
-        <w:rPr>
-          <w:rFonts w:ascii="Times New Roman" w:eastAsia="Times New Roman" w:hAnsi="Times New Roman" w:cs="Times New Roman"/>
-          <w:sz w:val="24"/>
-          <w:szCs w:val="24"/>
-          <w:lang w:eastAsia="en-GB"/>
-        </w:rPr>
-        <w:t>. We are delighted that you have accepted our job offer and we hope that you will quickly feel comfortable in our offices and in your new position. You will discover our various activities and I hope you will grow, learn and make new acquaintances that will allow you to work in the best possible conditions. In any case, I am convinced that our collaboration will be fruitful.</w:t>
-      </w:r>
-    </w:p>
-    <w:p>
-      <w:pPr>
-        <w:rPr>
-          <w:rFonts w:ascii="Times New Roman" w:eastAsia="Times New Roman" w:hAnsi="Times New Roman" w:cs="Times New Roman"/>
-          <w:sz w:val="24"/>
-          <w:szCs w:val="24"/>
-          <w:lang w:eastAsia="en-GB"/>
-        </w:rPr>
-      </w:pPr>
-      <w:r>
-        <w:rPr>
-          <w:rFonts w:ascii="Times New Roman" w:eastAsia="Times New Roman" w:hAnsi="Times New Roman" w:cs="Times New Roman"/>
-          <w:sz w:val="24"/>
-          <w:szCs w:val="24"/>
+    </w:p>
+    <w:p>
+      <w:pPr>
+        <w:rPr>
+          <w:rFonts w:ascii="Times New Roman" w:eastAsia="Times New Roman" w:hAnsi="Times New Roman" w:cs="Times New Roman"/>
+          <w:sz w:val="28"/>
+          <w:szCs w:val="28"/>
+          <w:lang w:eastAsia="en-GB"/>
+        </w:rPr>
+      </w:pPr>
+    </w:p>
+    <w:p>
+      <w:pPr>
+        <w:rPr>
+          <w:rFonts w:ascii="Times New Roman" w:eastAsia="Times New Roman" w:hAnsi="Times New Roman" w:cs="Times New Roman"/>
+          <w:sz w:val="28"/>
+          <w:szCs w:val="28"/>
+          <w:lang w:eastAsia="en-GB"/>
+        </w:rPr>
+      </w:pPr>
+    </w:p>
+    <w:p>
+      <w:pPr>
+        <w:rPr>
+          <w:rFonts w:ascii="Times New Roman" w:eastAsia="Times New Roman" w:hAnsi="Times New Roman" w:cs="Times New Roman"/>
+          <w:sz w:val="28"/>
+          <w:szCs w:val="28"/>
+          <w:lang w:eastAsia="en-GB"/>
+        </w:rPr>
+      </w:pPr>
+      <w:r>
+        <w:rPr>
+          <w:rFonts w:ascii="Times New Roman" w:eastAsia="Times New Roman" w:hAnsi="Times New Roman" w:cs="Times New Roman"/>
+          <w:sz w:val="28"/>
+          <w:szCs w:val="28"/>
+          <w:lang w:eastAsia="en-GB"/>
+        </w:rPr>
+        <w:t>Subject: Welcome to your new company UFIX LTD</w:t>
+      </w:r>
+    </w:p>
+    <w:p>
+      <w:pPr>
+        <w:rPr>
+          <w:rFonts w:ascii="Times New Roman" w:eastAsia="Times New Roman" w:hAnsi="Times New Roman" w:cs="Times New Roman"/>
+          <w:sz w:val="28"/>
+          <w:szCs w:val="28"/>
+          <w:lang w:eastAsia="en-GB"/>
+        </w:rPr>
+      </w:pPr>
+      <w:r>
+        <w:rPr>
+          <w:rFonts w:ascii="Times New Roman" w:eastAsia="Times New Roman" w:hAnsi="Times New Roman" w:cs="Times New Roman"/>
+          <w:sz w:val="28"/>
+          <w:szCs w:val="28"/>
+          <w:lang w:eastAsia="en-GB"/>
+        </w:rPr>
+        <w:t>Dear Mrs</w:t>
+      </w:r>
+      <w:r>
+        <w:rPr>
+          <w:rFonts w:ascii="Times New Roman" w:eastAsia="Times New Roman" w:hAnsi="Times New Roman" w:cs="Times New Roman"/>
+          <w:sz w:val="28"/>
+          <w:szCs w:val="28"/>
+          <w:lang w:eastAsia="en-GB"/>
+        </w:rPr>
+        <w:t>, Mr</w:t>
+      </w:r>
+      <w:r>
+        <w:rPr>
+          <w:rFonts w:ascii="Times New Roman" w:eastAsia="Times New Roman" w:hAnsi="Times New Roman" w:cs="Times New Roman"/>
+          <w:sz w:val="28"/>
+          <w:szCs w:val="28"/>
+          <w:lang w:eastAsia="en-GB"/>
+        </w:rPr>
+        <w:t>,</w:t>
+      </w:r>
+    </w:p>
+    <w:p>
+      <w:pPr>
+        <w:rPr>
+          <w:rFonts w:ascii="Times New Roman" w:eastAsia="Times New Roman" w:hAnsi="Times New Roman" w:cs="Times New Roman"/>
+          <w:sz w:val="28"/>
+          <w:szCs w:val="28"/>
+          <w:lang w:eastAsia="en-GB"/>
+        </w:rPr>
+      </w:pPr>
+      <w:r>
+        <w:rPr>
+          <w:rFonts w:ascii="Times New Roman" w:eastAsia="Times New Roman" w:hAnsi="Times New Roman" w:cs="Times New Roman"/>
+          <w:sz w:val="28"/>
+          <w:szCs w:val="28"/>
+          <w:lang w:eastAsia="en-GB"/>
+        </w:rPr>
+        <w:t>It is with great pleasure that my colleagues and I welcome you to the team at Company</w:t>
+      </w:r>
+      <w:r>
+        <w:rPr>
+          <w:rFonts w:ascii="Times New Roman" w:eastAsia="Times New Roman" w:hAnsi="Times New Roman" w:cs="Times New Roman"/>
+          <w:sz w:val="28"/>
+          <w:szCs w:val="28"/>
+          <w:lang w:eastAsia="en-GB"/>
+        </w:rPr>
+        <w:t xml:space="preserve"> UFIX LTD</w:t>
+      </w:r>
+      <w:r>
+        <w:rPr>
+          <w:rFonts w:ascii="Times New Roman" w:eastAsia="Times New Roman" w:hAnsi="Times New Roman" w:cs="Times New Roman"/>
+          <w:sz w:val="28"/>
+          <w:szCs w:val="28"/>
+          <w:lang w:eastAsia="en-GB"/>
+        </w:rPr>
+        <w:t>'s. We are delighted that you have accepted our job offer and we hope that you will quickly feel comfortable in our offices and in your new position. You will discover our various activities and I hope you will grow, learn and make new acquaintances that will allow you to work in the best possible conditions. In any case, I am convinced that our collaboration will be fruitful.</w:t>
+      </w:r>
+    </w:p>
+    <w:p>
+      <w:pPr>
+        <w:rPr>
+          <w:rFonts w:ascii="Times New Roman" w:eastAsia="Times New Roman" w:hAnsi="Times New Roman" w:cs="Times New Roman"/>
+          <w:sz w:val="28"/>
+          <w:szCs w:val="28"/>
+          <w:lang w:eastAsia="en-GB"/>
+        </w:rPr>
+      </w:pPr>
+      <w:r>
+        <w:rPr>
+          <w:rFonts w:ascii="Times New Roman" w:eastAsia="Times New Roman" w:hAnsi="Times New Roman" w:cs="Times New Roman"/>
+          <w:sz w:val="28"/>
+          <w:szCs w:val="28"/>
           <w:lang w:eastAsia="en-GB"/>
         </w:rPr>
         <w:t xml:space="preserve">We wish you a pleasant stay at your office and a pleasant discovery of our premises. If you have any questions that may have escaped us when you were preparing for your arrival, please do not hesitate to contact me as I am entirely at your disposal on this day and in the coming days. </w:t>
@@ -120,16 +150,16 @@
       <w:pPr>
         <w:rPr>
           <w:rFonts w:ascii="Times New Roman" w:eastAsia="Times New Roman" w:hAnsi="Times New Roman" w:cs="Times New Roman"/>
-          <w:sz w:val="24"/>
-          <w:szCs w:val="24"/>
-          <w:lang w:eastAsia="en-GB"/>
-        </w:rPr>
-      </w:pPr>
-      <w:r>
-        <w:rPr>
-          <w:rFonts w:ascii="Times New Roman" w:eastAsia="Times New Roman" w:hAnsi="Times New Roman" w:cs="Times New Roman"/>
-          <w:sz w:val="24"/>
-          <w:szCs w:val="24"/>
+          <w:sz w:val="28"/>
+          <w:szCs w:val="28"/>
+          <w:lang w:eastAsia="en-GB"/>
+        </w:rPr>
+      </w:pPr>
+      <w:r>
+        <w:rPr>
+          <w:rFonts w:ascii="Times New Roman" w:eastAsia="Times New Roman" w:hAnsi="Times New Roman" w:cs="Times New Roman"/>
+          <w:sz w:val="28"/>
+          <w:szCs w:val="28"/>
           <w:lang w:eastAsia="en-GB"/>
         </w:rPr>
         <w:t xml:space="preserve">You will also find on your workstation, documents concerning the values and mission of your new company. Take your time to consult them. </w:t>
@@ -139,53 +169,35 @@
       <w:pPr>
         <w:rPr>
           <w:rFonts w:ascii="Times New Roman" w:eastAsia="Times New Roman" w:hAnsi="Times New Roman" w:cs="Times New Roman"/>
-          <w:sz w:val="24"/>
-          <w:szCs w:val="24"/>
-          <w:lang w:eastAsia="en-GB"/>
-        </w:rPr>
-      </w:pPr>
-      <w:r>
-        <w:rPr>
-          <w:rFonts w:ascii="Times New Roman" w:eastAsia="Times New Roman" w:hAnsi="Times New Roman" w:cs="Times New Roman"/>
-          <w:sz w:val="24"/>
-          <w:szCs w:val="24"/>
-          <w:lang w:eastAsia="en-GB"/>
-        </w:rPr>
-        <w:t xml:space="preserve">Once again, welcome to Company </w:t>
-      </w:r>
-      <w:r>
-        <w:rPr>
-          <w:rFonts w:ascii="Times New Roman" w:eastAsia="Times New Roman" w:hAnsi="Times New Roman" w:cs="Times New Roman"/>
-          <w:sz w:val="24"/>
-          <w:szCs w:val="24"/>
-          <w:lang w:eastAsia="en-GB"/>
-        </w:rPr>
-        <w:t>UFIX LTD</w:t>
-      </w:r>
-      <w:r>
-        <w:rPr>
-          <w:rFonts w:ascii="Times New Roman" w:eastAsia="Times New Roman" w:hAnsi="Times New Roman" w:cs="Times New Roman"/>
-          <w:sz w:val="24"/>
-          <w:szCs w:val="24"/>
-          <w:lang w:eastAsia="en-GB"/>
-        </w:rPr>
-        <w:t>.</w:t>
-      </w:r>
-    </w:p>
-    <w:p>
-      <w:pPr>
-        <w:rPr>
-          <w:rFonts w:ascii="Times New Roman" w:eastAsia="Times New Roman" w:hAnsi="Times New Roman" w:cs="Times New Roman"/>
-          <w:sz w:val="24"/>
-          <w:szCs w:val="24"/>
-          <w:lang w:eastAsia="en-GB"/>
-        </w:rPr>
-      </w:pPr>
-      <w:r>
-        <w:rPr>
-          <w:rFonts w:ascii="Times New Roman" w:eastAsia="Times New Roman" w:hAnsi="Times New Roman" w:cs="Times New Roman"/>
-          <w:sz w:val="24"/>
-          <w:szCs w:val="24"/>
+          <w:sz w:val="28"/>
+          <w:szCs w:val="28"/>
+          <w:lang w:eastAsia="en-GB"/>
+        </w:rPr>
+      </w:pPr>
+      <w:r>
+        <w:rPr>
+          <w:rFonts w:ascii="Times New Roman" w:eastAsia="Times New Roman" w:hAnsi="Times New Roman" w:cs="Times New Roman"/>
+          <w:sz w:val="28"/>
+          <w:szCs w:val="28"/>
+          <w:lang w:eastAsia="en-GB"/>
+        </w:rPr>
+        <w:t>Once again, welcome to Company UFIX LTD.</w:t>
+      </w:r>
+    </w:p>
+    <w:p>
+      <w:pPr>
+        <w:rPr>
+          <w:rFonts w:ascii="Times New Roman" w:eastAsia="Times New Roman" w:hAnsi="Times New Roman" w:cs="Times New Roman"/>
+          <w:sz w:val="28"/>
+          <w:szCs w:val="28"/>
+          <w:lang w:eastAsia="en-GB"/>
+        </w:rPr>
+      </w:pPr>
+      <w:r>
+        <w:rPr>
+          <w:rFonts w:ascii="Times New Roman" w:eastAsia="Times New Roman" w:hAnsi="Times New Roman" w:cs="Times New Roman"/>
+          <w:sz w:val="28"/>
+          <w:szCs w:val="28"/>
           <w:lang w:eastAsia="en-GB"/>
         </w:rPr>
         <w:t xml:space="preserve"> </w:t>
@@ -195,40 +207,32 @@
       <w:pPr>
         <w:rPr>
           <w:rFonts w:ascii="Times New Roman" w:eastAsia="Times New Roman" w:hAnsi="Times New Roman" w:cs="Times New Roman"/>
-          <w:sz w:val="24"/>
-          <w:szCs w:val="24"/>
-          <w:lang w:eastAsia="en-GB"/>
-        </w:rPr>
-      </w:pPr>
-      <w:r>
-        <w:rPr>
-          <w:rFonts w:ascii="Times New Roman" w:eastAsia="Times New Roman" w:hAnsi="Times New Roman" w:cs="Times New Roman"/>
-          <w:sz w:val="24"/>
-          <w:szCs w:val="24"/>
-          <w:lang w:eastAsia="en-GB"/>
-        </w:rPr>
-        <w:t xml:space="preserve">Mr. X, CEO of </w:t>
-      </w:r>
-      <w:r>
-        <w:rPr>
-          <w:rFonts w:ascii="Times New Roman" w:eastAsia="Times New Roman" w:hAnsi="Times New Roman" w:cs="Times New Roman"/>
-          <w:sz w:val="24"/>
-          <w:szCs w:val="24"/>
-          <w:lang w:eastAsia="en-GB"/>
-        </w:rPr>
-        <w:t>UFIX LTD</w:t>
-      </w:r>
-      <w:r>
-        <w:rPr>
-          <w:rFonts w:ascii="Times New Roman" w:eastAsia="Times New Roman" w:hAnsi="Times New Roman" w:cs="Times New Roman"/>
-          <w:sz w:val="24"/>
-          <w:szCs w:val="24"/>
+          <w:sz w:val="28"/>
+          <w:szCs w:val="28"/>
+          <w:lang w:eastAsia="en-GB"/>
+        </w:rPr>
+      </w:pPr>
+      <w:r>
+        <w:rPr>
+          <w:rFonts w:ascii="Times New Roman" w:eastAsia="Times New Roman" w:hAnsi="Times New Roman" w:cs="Times New Roman"/>
+          <w:sz w:val="28"/>
+          <w:szCs w:val="28"/>
+          <w:lang w:eastAsia="en-GB"/>
+        </w:rPr>
+        <w:t>Mr. X, CEO of UFIX LTD</w:t>
+      </w:r>
+      <w:r>
+        <w:rPr>
+          <w:rFonts w:ascii="Times New Roman" w:eastAsia="Times New Roman" w:hAnsi="Times New Roman" w:cs="Times New Roman"/>
+          <w:sz w:val="28"/>
+          <w:szCs w:val="28"/>
           <w:lang w:eastAsia="en-GB"/>
         </w:rPr>
         <w:t xml:space="preserve">. </w:t>
       </w:r>
     </w:p>
     <w:sectPr>
+      <w:headerReference w:type="default" r:id="rId6"/>
       <w:pgSz w:w="11906" w:h="16838"/>
       <w:pgMar w:top="1440" w:right="1440" w:bottom="1440" w:left="1440" w:header="708" w:footer="708" w:gutter="0"/>
       <w:cols w:space="708"/>
@@ -236,6 +240,133 @@
     </w:sectPr>
   </w:body>
 </w:document>
+</file>
+
+<file path=word/endnotes.xml><?xml version="1.0" encoding="utf-8"?>
+<w:endnotes xmlns:wpc="http://schemas.microsoft.com/office/word/2010/wordprocessingCanvas" xmlns:cx="http://schemas.microsoft.com/office/drawing/2014/chartex" xmlns:cx1="http://schemas.microsoft.com/office/drawing/2015/9/8/chartex" xmlns:mc="http://schemas.openxmlformats.org/markup-compatibility/2006" xmlns:o="urn:schemas-microsoft-com:office:office" xmlns:r="http://schemas.openxmlformats.org/officeDocument/2006/relationships" xmlns:m="http://schemas.openxmlformats.org/officeDocument/2006/math" xmlns:v="urn:schemas-microsoft-com:vml" xmlns:wp14="http://schemas.microsoft.com/office/word/2010/wordprocessingDrawing" xmlns:wp="http://schemas.openxmlformats.org/drawingml/2006/wordprocessingDrawing" xmlns:w10="urn:schemas-microsoft-com:office:word" xmlns:w="http://schemas.openxmlformats.org/wordprocessingml/2006/main" xmlns:w14="http://schemas.microsoft.com/office/word/2010/wordml" xmlns:w15="http://schemas.microsoft.com/office/word/2012/wordml" xmlns:w16se="http://schemas.microsoft.com/office/word/2015/wordml/symex" xmlns:wpg="http://schemas.microsoft.com/office/word/2010/wordprocessingGroup" xmlns:wpi="http://schemas.microsoft.com/office/word/2010/wordprocessingInk" xmlns:wne="http://schemas.microsoft.com/office/word/2006/wordml" xmlns:wps="http://schemas.microsoft.com/office/word/2010/wordprocessingShape" mc:Ignorable="w14 w15 w16se wp14">
+  <w:endnote w:type="separator" w:id="-1">
+    <w:p>
+      <w:pPr>
+        <w:spacing w:after="0" w:line="240" w:lineRule="auto"/>
+      </w:pPr>
+      <w:r>
+        <w:separator/>
+      </w:r>
+    </w:p>
+  </w:endnote>
+  <w:endnote w:type="continuationSeparator" w:id="0">
+    <w:p>
+      <w:pPr>
+        <w:spacing w:after="0" w:line="240" w:lineRule="auto"/>
+      </w:pPr>
+      <w:r>
+        <w:continuationSeparator/>
+      </w:r>
+    </w:p>
+  </w:endnote>
+</w:endnotes>
+</file>
+
+<file path=word/footnotes.xml><?xml version="1.0" encoding="utf-8"?>
+<w:footnotes xmlns:wpc="http://schemas.microsoft.com/office/word/2010/wordprocessingCanvas" xmlns:cx="http://schemas.microsoft.com/office/drawing/2014/chartex" xmlns:cx1="http://schemas.microsoft.com/office/drawing/2015/9/8/chartex" xmlns:mc="http://schemas.openxmlformats.org/markup-compatibility/2006" xmlns:o="urn:schemas-microsoft-com:office:office" xmlns:r="http://schemas.openxmlformats.org/officeDocument/2006/relationships" xmlns:m="http://schemas.openxmlformats.org/officeDocument/2006/math" xmlns:v="urn:schemas-microsoft-com:vml" xmlns:wp14="http://schemas.microsoft.com/office/word/2010/wordprocessingDrawing" xmlns:wp="http://schemas.openxmlformats.org/drawingml/2006/wordprocessingDrawing" xmlns:w10="urn:schemas-microsoft-com:office:word" xmlns:w="http://schemas.openxmlformats.org/wordprocessingml/2006/main" xmlns:w14="http://schemas.microsoft.com/office/word/2010/wordml" xmlns:w15="http://schemas.microsoft.com/office/word/2012/wordml" xmlns:w16se="http://schemas.microsoft.com/office/word/2015/wordml/symex" xmlns:wpg="http://schemas.microsoft.com/office/word/2010/wordprocessingGroup" xmlns:wpi="http://schemas.microsoft.com/office/word/2010/wordprocessingInk" xmlns:wne="http://schemas.microsoft.com/office/word/2006/wordml" xmlns:wps="http://schemas.microsoft.com/office/word/2010/wordprocessingShape" mc:Ignorable="w14 w15 w16se wp14">
+  <w:footnote w:type="separator" w:id="-1">
+    <w:p>
+      <w:pPr>
+        <w:spacing w:after="0" w:line="240" w:lineRule="auto"/>
+      </w:pPr>
+      <w:r>
+        <w:separator/>
+      </w:r>
+    </w:p>
+  </w:footnote>
+  <w:footnote w:type="continuationSeparator" w:id="0">
+    <w:p>
+      <w:pPr>
+        <w:spacing w:after="0" w:line="240" w:lineRule="auto"/>
+      </w:pPr>
+      <w:r>
+        <w:continuationSeparator/>
+      </w:r>
+    </w:p>
+  </w:footnote>
+</w:footnotes>
+</file>
+
+<file path=word/header1.xml><?xml version="1.0" encoding="utf-8"?>
+<w:hdr xmlns:wpc="http://schemas.microsoft.com/office/word/2010/wordprocessingCanvas" xmlns:cx="http://schemas.microsoft.com/office/drawing/2014/chartex" xmlns:cx1="http://schemas.microsoft.com/office/drawing/2015/9/8/chartex" xmlns:mc="http://schemas.openxmlformats.org/markup-compatibility/2006" xmlns:o="urn:schemas-microsoft-com:office:office" xmlns:r="http://schemas.openxmlformats.org/officeDocument/2006/relationships" xmlns:m="http://schemas.openxmlformats.org/officeDocument/2006/math" xmlns:v="urn:schemas-microsoft-com:vml" xmlns:wp14="http://schemas.microsoft.com/office/word/2010/wordprocessingDrawing" xmlns:wp="http://schemas.openxmlformats.org/drawingml/2006/wordprocessingDrawing" xmlns:w10="urn:schemas-microsoft-com:office:word" xmlns:w="http://schemas.openxmlformats.org/wordprocessingml/2006/main" xmlns:w14="http://schemas.microsoft.com/office/word/2010/wordml" xmlns:w15="http://schemas.microsoft.com/office/word/2012/wordml" xmlns:w16se="http://schemas.microsoft.com/office/word/2015/wordml/symex" xmlns:wpg="http://schemas.microsoft.com/office/word/2010/wordprocessingGroup" xmlns:wpi="http://schemas.microsoft.com/office/word/2010/wordprocessingInk" xmlns:wne="http://schemas.microsoft.com/office/word/2006/wordml" xmlns:wps="http://schemas.microsoft.com/office/word/2010/wordprocessingShape" mc:Ignorable="w14 w15 w16se wp14">
+  <w:p>
+    <w:pPr>
+      <w:pStyle w:val="Header"/>
+    </w:pPr>
+    <w:r>
+      <w:rPr>
+        <w:noProof/>
+        <w:lang w:eastAsia="en-GB"/>
+      </w:rPr>
+      <w:drawing>
+        <wp:anchor distT="0" distB="0" distL="114300" distR="114300" simplePos="0" relativeHeight="251658240" behindDoc="1" locked="0" layoutInCell="1" allowOverlap="1">
+          <wp:simplePos x="0" y="0"/>
+          <wp:positionH relativeFrom="column">
+            <wp:posOffset>-657225</wp:posOffset>
+          </wp:positionH>
+          <wp:positionV relativeFrom="paragraph">
+            <wp:posOffset>-106680</wp:posOffset>
+          </wp:positionV>
+          <wp:extent cx="1266825" cy="1524000"/>
+          <wp:effectExtent l="0" t="0" r="9525" b="0"/>
+          <wp:wrapNone/>
+          <wp:docPr id="1" name="Picture 1" descr="https://lh3.googleusercontent.com/wKQv3fVMZ0cU7TaESnUhNIiAdiuWZ2FoAMcKi14WTznYYrlj0BUXBvkhWhJsvLjDRzYzCLJe5CwryRZUHSCTi3bxm09UqFt70SZ_cQuvVHhMkiF_mwPfvA8yTesiYLKooVNnQekg"/>
+          <wp:cNvGraphicFramePr>
+            <a:graphicFrameLocks xmlns:a="http://schemas.openxmlformats.org/drawingml/2006/main" noChangeAspect="1"/>
+          </wp:cNvGraphicFramePr>
+          <a:graphic xmlns:a="http://schemas.openxmlformats.org/drawingml/2006/main">
+            <a:graphicData uri="http://schemas.openxmlformats.org/drawingml/2006/picture">
+              <pic:pic xmlns:pic="http://schemas.openxmlformats.org/drawingml/2006/picture">
+                <pic:nvPicPr>
+                  <pic:cNvPr id="0" name="docs-internal-guid-d651857c-7fff-2947-8962-6e0d15040c6c" descr="https://lh3.googleusercontent.com/wKQv3fVMZ0cU7TaESnUhNIiAdiuWZ2FoAMcKi14WTznYYrlj0BUXBvkhWhJsvLjDRzYzCLJe5CwryRZUHSCTi3bxm09UqFt70SZ_cQuvVHhMkiF_mwPfvA8yTesiYLKooVNnQekg"/>
+                  <pic:cNvPicPr>
+                    <a:picLocks noChangeAspect="1" noChangeArrowheads="1"/>
+                  </pic:cNvPicPr>
+                </pic:nvPicPr>
+                <pic:blipFill>
+                  <a:blip r:embed="rId1">
+                    <a:extLst>
+                      <a:ext uri="{28A0092B-C50C-407E-A947-70E740481C1C}">
+                        <a14:useLocalDpi xmlns:a14="http://schemas.microsoft.com/office/drawing/2010/main" val="0"/>
+                      </a:ext>
+                    </a:extLst>
+                  </a:blip>
+                  <a:srcRect/>
+                  <a:stretch>
+                    <a:fillRect/>
+                  </a:stretch>
+                </pic:blipFill>
+                <pic:spPr bwMode="auto">
+                  <a:xfrm>
+                    <a:off x="0" y="0"/>
+                    <a:ext cx="1266825" cy="1524000"/>
+                  </a:xfrm>
+                  <a:prstGeom prst="rect">
+                    <a:avLst/>
+                  </a:prstGeom>
+                  <a:noFill/>
+                  <a:ln>
+                    <a:noFill/>
+                  </a:ln>
+                </pic:spPr>
+              </pic:pic>
+            </a:graphicData>
+          </a:graphic>
+        </wp:anchor>
+      </w:drawing>
+    </w:r>
+  </w:p>
+  <w:p>
+    <w:pPr>
+      <w:pStyle w:val="Header"/>
+    </w:pPr>
+  </w:p>
+</w:hdr>
 </file>
 
 <file path=word/styles.xml><?xml version="1.0" encoding="utf-8"?>
@@ -676,6 +807,50 @@
       <w:lang w:eastAsia="en-GB"/>
     </w:rPr>
   </w:style>
+  <w:style w:type="paragraph" w:styleId="Header">
+    <w:name w:val="header"/>
+    <w:basedOn w:val="Normal"/>
+    <w:link w:val="HeaderChar"/>
+    <w:uiPriority w:val="99"/>
+    <w:unhideWhenUsed/>
+    <w:rsid w:val="00261EC0"/>
+    <w:pPr>
+      <w:tabs>
+        <w:tab w:val="center" w:pos="4513"/>
+        <w:tab w:val="right" w:pos="9026"/>
+      </w:tabs>
+      <w:spacing w:after="0" w:line="240" w:lineRule="auto"/>
+    </w:pPr>
+  </w:style>
+  <w:style w:type="character" w:customStyle="1" w:styleId="HeaderChar">
+    <w:name w:val="Header Char"/>
+    <w:basedOn w:val="DefaultParagraphFont"/>
+    <w:link w:val="Header"/>
+    <w:uiPriority w:val="99"/>
+    <w:rsid w:val="00261EC0"/>
+  </w:style>
+  <w:style w:type="paragraph" w:styleId="Footer">
+    <w:name w:val="footer"/>
+    <w:basedOn w:val="Normal"/>
+    <w:link w:val="FooterChar"/>
+    <w:uiPriority w:val="99"/>
+    <w:unhideWhenUsed/>
+    <w:rsid w:val="00261EC0"/>
+    <w:pPr>
+      <w:tabs>
+        <w:tab w:val="center" w:pos="4513"/>
+        <w:tab w:val="right" w:pos="9026"/>
+      </w:tabs>
+      <w:spacing w:after="0" w:line="240" w:lineRule="auto"/>
+    </w:pPr>
+  </w:style>
+  <w:style w:type="character" w:customStyle="1" w:styleId="FooterChar">
+    <w:name w:val="Footer Char"/>
+    <w:basedOn w:val="DefaultParagraphFont"/>
+    <w:link w:val="Footer"/>
+    <w:uiPriority w:val="99"/>
+    <w:rsid w:val="00261EC0"/>
+  </w:style>
 </w:styles>
 </file>
 

</xml_diff>